<commit_message>
WIP: Done I think
</commit_message>
<xml_diff>
--- a/exercise2/Report.docx
+++ b/exercise2/Report.docx
@@ -1130,206 +1130,219 @@
       <w:r>
         <w:t xml:space="preserve">The performance of this model is very poor with extremely low f1 scores. It can be improved significantly. </w:t>
       </w:r>
+    </w:p>
+    <w:p>
+      <w:pPr>
+        <w:pStyle w:val="Body"/>
+        <w:jc w:val="both"/>
+      </w:pPr>
+    </w:p>
+    <w:p>
+      <w:pPr>
+        <w:pStyle w:val="Body"/>
+        <w:jc w:val="both"/>
+      </w:pPr>
+    </w:p>
+    <w:p>
+      <w:pPr>
+        <w:pStyle w:val="Subtitle"/>
+      </w:pPr>
+      <w:r>
+        <w:t>Future improvements</w:t>
+      </w:r>
+    </w:p>
+    <w:p>
+      <w:pPr>
+        <w:pStyle w:val="Body"/>
+        <w:jc w:val="both"/>
+      </w:pPr>
+    </w:p>
+    <w:p>
+      <w:pPr>
+        <w:pStyle w:val="Body"/>
+        <w:jc w:val="both"/>
+      </w:pPr>
+      <w:r>
+        <w:t>There are many improvements that I plan on making if I had more time. Firstly, the classifiers do not account for negation words such as “not” before another word (</w:t>
+      </w:r>
+      <w:proofErr w:type="spellStart"/>
+      <w:r>
+        <w:t>eg</w:t>
+      </w:r>
+      <w:proofErr w:type="spellEnd"/>
+      <w:r>
+        <w:t xml:space="preserve"> “not happy”). This is especially true for the lexicon classifier. As a result</w:t>
+      </w:r>
+      <w:r>
+        <w:t xml:space="preserve">, its very likely to have incorrect results where negation I used. Therefore, during the preprocessing stage, </w:t>
+      </w:r>
+      <w:r>
+        <w:rPr>
+          <w:b/>
+        </w:rPr>
+        <w:t>not_</w:t>
+      </w:r>
+      <w:r>
+        <w:t xml:space="preserve"> can be added as a prefix to words which comes directly after the word </w:t>
+      </w:r>
+      <w:r>
+        <w:rPr>
+          <w:b/>
+        </w:rPr>
+        <w:t>not</w:t>
+      </w:r>
+      <w:r>
+        <w:t xml:space="preserve">. When extracting the features, the sentiment value of all words with the </w:t>
+      </w:r>
+      <w:r>
+        <w:rPr>
+          <w:b/>
+        </w:rPr>
+        <w:t>not_</w:t>
+      </w:r>
+      <w:r>
+        <w:t xml:space="preserve"> prefix can be multiplied by </w:t>
+      </w:r>
+      <w:r>
+        <w:rPr>
+          <w:b/>
+        </w:rPr>
+        <w:t>-1</w:t>
+      </w:r>
+      <w:r>
+        <w:t xml:space="preserve"> to flip their sentiment value. For example, </w:t>
+      </w:r>
+      <w:r>
+        <w:rPr>
+          <w:b/>
+        </w:rPr>
+        <w:t>not happy</w:t>
+      </w:r>
+      <w:r>
+        <w:t xml:space="preserve"> will become </w:t>
+      </w:r>
+      <w:r>
+        <w:rPr>
+          <w:b/>
+        </w:rPr>
+        <w:t xml:space="preserve">not </w:t>
+      </w:r>
+      <w:proofErr w:type="spellStart"/>
+      <w:r>
+        <w:rPr>
+          <w:b/>
+        </w:rPr>
+        <w:t>not_happy</w:t>
+      </w:r>
+      <w:proofErr w:type="spellEnd"/>
+      <w:r>
+        <w:t xml:space="preserve">. When the sentiment value of </w:t>
+      </w:r>
+      <w:r>
+        <w:rPr>
+          <w:b/>
+        </w:rPr>
+        <w:t>happy is 0.75</w:t>
+      </w:r>
+      <w:r>
+        <w:t xml:space="preserve">, the value of </w:t>
+      </w:r>
+      <w:proofErr w:type="spellStart"/>
+      <w:r>
+        <w:rPr>
+          <w:b/>
+        </w:rPr>
+        <w:t>not_happy</w:t>
+      </w:r>
+      <w:proofErr w:type="spellEnd"/>
+      <w:r>
+        <w:rPr>
+          <w:b/>
+        </w:rPr>
+        <w:t xml:space="preserve"> is </w:t>
+      </w:r>
+      <w:r>
+        <w:rPr>
+          <w:b/>
+        </w:rPr>
+        <w:t>“</w:t>
+      </w:r>
+      <w:r>
+        <w:rPr>
+          <w:b/>
+        </w:rPr>
+        <w:t>-</w:t>
+      </w:r>
+      <w:r>
+        <w:rPr>
+          <w:b/>
+        </w:rPr>
+        <w:t>0.75</w:t>
+      </w:r>
+      <w:r>
+        <w:rPr>
+          <w:b/>
+        </w:rPr>
+        <w:t>”</w:t>
+      </w:r>
+      <w:r>
+        <w:t>.</w:t>
+      </w:r>
+      <w:r>
+        <w:t xml:space="preserve"> </w:t>
+      </w:r>
+    </w:p>
+    <w:p>
+      <w:pPr>
+        <w:pStyle w:val="Body"/>
+        <w:jc w:val="both"/>
+      </w:pPr>
+    </w:p>
+    <w:p>
+      <w:pPr>
+        <w:pStyle w:val="Body"/>
+        <w:jc w:val="both"/>
+      </w:pPr>
+      <w:r>
+        <w:t>Furthermore, the most basic classifier does not use machine learning. This can be changed by using Naïve Bayes to improve the performance</w:t>
+      </w:r>
+      <w:r>
+        <w:t>. Currently the hard</w:t>
+      </w:r>
+      <w:r>
+        <w:t>-</w:t>
+      </w:r>
+      <w:r>
+        <w:t xml:space="preserve">coded values are used as boundaries which determine </w:t>
+      </w:r>
+      <w:r>
+        <w:t>which value is ne</w:t>
+      </w:r>
+      <w:r>
+        <w:t>ut</w:t>
+      </w:r>
       <w:bookmarkStart w:id="0" w:name="_GoBack"/>
       <w:bookmarkEnd w:id="0"/>
-    </w:p>
-    <w:p>
-      <w:pPr>
-        <w:pStyle w:val="Body"/>
-        <w:jc w:val="both"/>
-      </w:pPr>
-    </w:p>
-    <w:p>
-      <w:pPr>
-        <w:pStyle w:val="Body"/>
-        <w:jc w:val="both"/>
-      </w:pPr>
-    </w:p>
-    <w:p>
-      <w:pPr>
-        <w:pStyle w:val="Subtitle"/>
-      </w:pPr>
-      <w:r>
-        <w:t>Future improvements</w:t>
-      </w:r>
-    </w:p>
-    <w:p>
-      <w:pPr>
-        <w:pStyle w:val="Body"/>
-        <w:jc w:val="both"/>
-      </w:pPr>
-    </w:p>
-    <w:p>
-      <w:pPr>
-        <w:pStyle w:val="Body"/>
-        <w:jc w:val="both"/>
-      </w:pPr>
-      <w:r>
-        <w:t>There are many improvements that I plan on making if I had more time. Firstly, the classifiers do not account for negation words such as “not” before another word (</w:t>
-      </w:r>
-      <w:proofErr w:type="spellStart"/>
-      <w:r>
-        <w:t>eg</w:t>
-      </w:r>
-      <w:proofErr w:type="spellEnd"/>
-      <w:r>
-        <w:t xml:space="preserve"> “not happy”). This is especially true for the lexicon classifier. As a result</w:t>
-      </w:r>
-      <w:r>
-        <w:t xml:space="preserve">, its very likely to have incorrect results where negation I used. Therefore, during the preprocessing stage, </w:t>
-      </w:r>
-      <w:r>
-        <w:rPr>
-          <w:b/>
-        </w:rPr>
-        <w:t>not_</w:t>
-      </w:r>
-      <w:r>
-        <w:t xml:space="preserve"> can be added as a prefix to words which comes directly after the word </w:t>
-      </w:r>
-      <w:r>
-        <w:rPr>
-          <w:b/>
-        </w:rPr>
-        <w:t>not</w:t>
-      </w:r>
-      <w:r>
-        <w:t xml:space="preserve">. When extracting the features, the sentiment value of all words with the </w:t>
-      </w:r>
-      <w:r>
-        <w:rPr>
-          <w:b/>
-        </w:rPr>
-        <w:t>not_</w:t>
-      </w:r>
-      <w:r>
-        <w:t xml:space="preserve"> prefix can be multiplied by </w:t>
-      </w:r>
-      <w:r>
-        <w:rPr>
-          <w:b/>
-        </w:rPr>
-        <w:t>-1</w:t>
-      </w:r>
-      <w:r>
-        <w:t xml:space="preserve"> to flip their sentiment value. For example, </w:t>
-      </w:r>
-      <w:r>
-        <w:rPr>
-          <w:b/>
-        </w:rPr>
-        <w:t>not happy</w:t>
-      </w:r>
-      <w:r>
-        <w:t xml:space="preserve"> will become </w:t>
-      </w:r>
-      <w:r>
-        <w:rPr>
-          <w:b/>
-        </w:rPr>
-        <w:t xml:space="preserve">not </w:t>
-      </w:r>
-      <w:proofErr w:type="spellStart"/>
-      <w:r>
-        <w:rPr>
-          <w:b/>
-        </w:rPr>
-        <w:t>not_happy</w:t>
-      </w:r>
-      <w:proofErr w:type="spellEnd"/>
-      <w:r>
-        <w:t xml:space="preserve">. When the sentiment value of </w:t>
-      </w:r>
-      <w:r>
-        <w:rPr>
-          <w:b/>
-        </w:rPr>
-        <w:t>happy is 0.75</w:t>
-      </w:r>
-      <w:r>
-        <w:t xml:space="preserve">, the value of </w:t>
-      </w:r>
-      <w:proofErr w:type="spellStart"/>
-      <w:r>
-        <w:rPr>
-          <w:b/>
-        </w:rPr>
-        <w:t>not_happy</w:t>
-      </w:r>
-      <w:proofErr w:type="spellEnd"/>
-      <w:r>
-        <w:rPr>
-          <w:b/>
-        </w:rPr>
-        <w:t xml:space="preserve"> is </w:t>
-      </w:r>
-      <w:r>
-        <w:rPr>
-          <w:b/>
-        </w:rPr>
-        <w:t>“</w:t>
-      </w:r>
-      <w:r>
-        <w:rPr>
-          <w:b/>
-        </w:rPr>
-        <w:t>-</w:t>
-      </w:r>
-      <w:r>
-        <w:rPr>
-          <w:b/>
-        </w:rPr>
-        <w:t>0.75</w:t>
-      </w:r>
-      <w:r>
-        <w:rPr>
-          <w:b/>
-        </w:rPr>
-        <w:t>”</w:t>
+      <w:r>
+        <w:t>ral, negative and positive. By using machine learning, much more appropriate boundaries can be set. SVM in this case would probably be the best way to go</w:t>
       </w:r>
       <w:r>
         <w:t>.</w:t>
       </w:r>
-      <w:r>
-        <w:t xml:space="preserve"> </w:t>
-      </w:r>
-    </w:p>
-    <w:p>
-      <w:pPr>
-        <w:pStyle w:val="Body"/>
-        <w:jc w:val="both"/>
-      </w:pPr>
-    </w:p>
-    <w:p>
-      <w:pPr>
-        <w:pStyle w:val="Body"/>
-        <w:jc w:val="both"/>
-      </w:pPr>
-      <w:r>
-        <w:t>Furthermore, the most basic classifier does not use machine learning. This can be changed by using Naïve Bayes to improve the performance</w:t>
-      </w:r>
-      <w:r>
-        <w:t>. Currently the hard</w:t>
-      </w:r>
-      <w:r>
-        <w:t>-</w:t>
-      </w:r>
-      <w:r>
-        <w:t xml:space="preserve">coded values are used as boundaries which determine </w:t>
-      </w:r>
-      <w:r>
-        <w:t xml:space="preserve">which value is </w:t>
-      </w:r>
-      <w:proofErr w:type="spellStart"/>
-      <w:r>
-        <w:t>netural</w:t>
-      </w:r>
-      <w:proofErr w:type="spellEnd"/>
-      <w:r>
-        <w:t>, negative and positive. By using machine learning, much more appropriate boundaries can be set. SVM in this case would probably be the best way to go</w:t>
-      </w:r>
-      <w:r>
-        <w:t>.</w:t>
+    </w:p>
+    <w:p>
+      <w:pPr>
+        <w:pStyle w:val="Body"/>
+        <w:jc w:val="both"/>
+      </w:pPr>
+    </w:p>
+    <w:p>
+      <w:pPr>
+        <w:pStyle w:val="Body"/>
+        <w:jc w:val="both"/>
+      </w:pPr>
+      <w:r>
+        <w:t xml:space="preserve">There is also significant overfitting in the model as the performance on the training set is SIGNIFICANTLY better than the performance on the three testing sets. This can be improved further to enable better generalization. </w:t>
       </w:r>
     </w:p>
     <w:p>

</xml_diff>